<commit_message>
Added basic state pattern, main menu and name entry
</commit_message>
<xml_diff>
--- a/CPPCoursework2020-v101/Notes & Design/Requirements.docx
+++ b/CPPCoursework2020-v101/Notes & Design/Requirements.docx
@@ -259,6 +259,72 @@
     <w:p>
       <w:pPr>
         <w:rPr>
+          <w:color w:val="ED7D31" w:themeColor="accent2"/>
+        </w:rPr>
+      </w:pPr>
+      <w:r>
+        <w:rPr>
+          <w:color w:val="ED7D31" w:themeColor="accent2"/>
+        </w:rPr>
+        <w:t>F. Complex intelligence on an automated moving object (1 or 2 marks)</w:t>
+      </w:r>
+    </w:p>
+    <w:p>
+      <w:pPr>
+        <w:rPr>
+          <w:color w:val="808080" w:themeColor="background1" w:themeShade="80"/>
+        </w:rPr>
+      </w:pPr>
+      <w:r>
+        <w:rPr>
+          <w:color w:val="808080" w:themeColor="background1" w:themeShade="80"/>
+        </w:rPr>
+        <w:t>G. Non-trivial pixel-perfect collision detection (1 mark)</w:t>
+      </w:r>
+    </w:p>
+    <w:p>
+      <w:pPr>
+        <w:rPr>
+          <w:color w:val="70AD47" w:themeColor="accent6"/>
+        </w:rPr>
+      </w:pPr>
+      <w:r>
+        <w:rPr>
+          <w:color w:val="70AD47" w:themeColor="accent6"/>
+        </w:rPr>
+        <w:t xml:space="preserve">H. Image rotation/manipulation using the </w:t>
+      </w:r>
+      <w:proofErr w:type="spellStart"/>
+      <w:r>
+        <w:rPr>
+          <w:color w:val="70AD47" w:themeColor="accent6"/>
+        </w:rPr>
+        <w:t>CoordinateMapping</w:t>
+      </w:r>
+      <w:proofErr w:type="spellEnd"/>
+      <w:r>
+        <w:rPr>
+          <w:color w:val="70AD47" w:themeColor="accent6"/>
+        </w:rPr>
+        <w:t xml:space="preserve"> object (1 mark)</w:t>
+      </w:r>
+    </w:p>
+    <w:p>
+      <w:pPr>
+        <w:rPr>
+          <w:color w:val="70AD47" w:themeColor="accent6"/>
+        </w:rPr>
+      </w:pPr>
+      <w:r>
+        <w:rPr>
+          <w:color w:val="70AD47" w:themeColor="accent6"/>
+        </w:rPr>
+        <w:t>I. Integrate sound using SDL (1 mark)</w:t>
+      </w:r>
+    </w:p>
+    <w:p>
+      <w:pPr>
+        <w:rPr>
           <w:color w:val="FF0000"/>
         </w:rPr>
       </w:pPr>
@@ -266,20 +332,20 @@
         <w:rPr>
           <w:color w:val="FF0000"/>
         </w:rPr>
-        <w:t>F. Complex intelligence on an automated moving object (1 or 2 marks)</w:t>
-      </w:r>
-    </w:p>
-    <w:p>
-      <w:pPr>
-        <w:rPr>
-          <w:color w:val="808080" w:themeColor="background1" w:themeShade="80"/>
-        </w:rPr>
-      </w:pPr>
-      <w:r>
-        <w:rPr>
-          <w:color w:val="808080" w:themeColor="background1" w:themeShade="80"/>
-        </w:rPr>
-        <w:t>G. Non-trivial pixel-perfect collision detection (1 mark)</w:t>
+        <w:t>J. Show your understanding of templates and/or operator overloading (1 mark)</w:t>
+      </w:r>
+    </w:p>
+    <w:p>
+      <w:pPr>
+        <w:rPr>
+          <w:color w:val="70AD47" w:themeColor="accent6"/>
+        </w:rPr>
+      </w:pPr>
+      <w:r>
+        <w:rPr>
+          <w:color w:val="70AD47" w:themeColor="accent6"/>
+        </w:rPr>
+        <w:t>K. Use your own smart pointers appropriately (1 mark)</w:t>
       </w:r>
     </w:p>
     <w:p>
@@ -292,78 +358,12 @@
         <w:rPr>
           <w:color w:val="FF0000"/>
         </w:rPr>
-        <w:t xml:space="preserve">H. Image rotation/manipulation using the </w:t>
-      </w:r>
-      <w:proofErr w:type="spellStart"/>
-      <w:r>
-        <w:rPr>
-          <w:color w:val="FF0000"/>
-        </w:rPr>
-        <w:t>CoordinateMapping</w:t>
-      </w:r>
-      <w:proofErr w:type="spellEnd"/>
-      <w:r>
-        <w:rPr>
-          <w:color w:val="FF0000"/>
-        </w:rPr>
-        <w:t xml:space="preserve"> object (1 mark)</w:t>
-      </w:r>
-    </w:p>
-    <w:p>
-      <w:pPr>
-        <w:rPr>
-          <w:color w:val="70AD47" w:themeColor="accent6"/>
-        </w:rPr>
-      </w:pPr>
-      <w:r>
-        <w:rPr>
-          <w:color w:val="70AD47" w:themeColor="accent6"/>
-        </w:rPr>
-        <w:t>I. Integrate sound using SDL (1 mark)</w:t>
-      </w:r>
-    </w:p>
-    <w:p>
-      <w:pPr>
-        <w:rPr>
-          <w:color w:val="FF0000"/>
-        </w:rPr>
-      </w:pPr>
-      <w:r>
-        <w:rPr>
-          <w:color w:val="FF0000"/>
-        </w:rPr>
-        <w:t>J. Show your understanding of templates and/or operator overloading (1 mark)</w:t>
-      </w:r>
-    </w:p>
-    <w:p>
-      <w:pPr>
-        <w:rPr>
-          <w:color w:val="70AD47" w:themeColor="accent6"/>
-        </w:rPr>
-      </w:pPr>
-      <w:r>
-        <w:rPr>
-          <w:color w:val="70AD47" w:themeColor="accent6"/>
-        </w:rPr>
-        <w:t>K. Use your own smart pointers appropriately (1 mark)</w:t>
-      </w:r>
-    </w:p>
-    <w:p>
-      <w:pPr>
-        <w:rPr>
-          <w:color w:val="FF0000"/>
-        </w:rPr>
-      </w:pPr>
-      <w:r>
-        <w:rPr>
-          <w:color w:val="FF0000"/>
-        </w:rPr>
         <w:t>L. Sellable quality (1 mark)</w:t>
       </w:r>
     </w:p>
     <w:p>
       <w:r>
-        <w:t>5</w:t>
+        <w:t>7</w:t>
       </w:r>
       <w:r>
         <w:t>/12</w:t>
@@ -429,10 +429,25 @@
         </w:numPr>
       </w:pPr>
       <w:r>
-        <w:t xml:space="preserve">1. </w:t>
-      </w:r>
-      <w:r>
-        <w:t>Make states polymorphic</w:t>
+        <w:t xml:space="preserve">2. </w:t>
+      </w:r>
+      <w:r>
+        <w:t>Add level</w:t>
+      </w:r>
+      <w:r>
+        <w:t xml:space="preserve"> </w:t>
+      </w:r>
+      <w:r>
+        <w:t>saving and loading</w:t>
+      </w:r>
+      <w:r>
+        <w:t xml:space="preserve"> (includ</w:t>
+      </w:r>
+      <w:r>
+        <w:t>es</w:t>
+      </w:r>
+      <w:r>
+        <w:t xml:space="preserve"> creating objects on load)</w:t>
       </w:r>
     </w:p>
     <w:p>
@@ -444,25 +459,10 @@
         </w:numPr>
       </w:pPr>
       <w:r>
-        <w:t xml:space="preserve">2. </w:t>
-      </w:r>
-      <w:r>
-        <w:t>Add level</w:t>
-      </w:r>
-      <w:r>
-        <w:t xml:space="preserve"> </w:t>
-      </w:r>
-      <w:r>
-        <w:t>saving and loading</w:t>
-      </w:r>
-      <w:r>
-        <w:t xml:space="preserve"> (includ</w:t>
-      </w:r>
-      <w:r>
-        <w:t>es</w:t>
-      </w:r>
-      <w:r>
-        <w:t xml:space="preserve"> creating objects on load)</w:t>
+        <w:t xml:space="preserve">F. </w:t>
+      </w:r>
+      <w:r>
+        <w:t>Add pathfinding to enemies</w:t>
       </w:r>
     </w:p>
     <w:p>
@@ -474,21 +474,6 @@
         </w:numPr>
       </w:pPr>
       <w:r>
-        <w:t xml:space="preserve">F. </w:t>
-      </w:r>
-      <w:r>
-        <w:t>Add pathfinding to enemies</w:t>
-      </w:r>
-    </w:p>
-    <w:p>
-      <w:pPr>
-        <w:pStyle w:val="ListParagraph"/>
-        <w:numPr>
-          <w:ilvl w:val="0"/>
-          <w:numId w:val="2"/>
-        </w:numPr>
-      </w:pPr>
-      <w:r>
         <w:t xml:space="preserve">E. Add name input on </w:t>
       </w:r>
       <w:proofErr w:type="spellStart"/>
@@ -496,18 +481,6 @@
         <w:t>startup</w:t>
       </w:r>
       <w:proofErr w:type="spellEnd"/>
-    </w:p>
-    <w:p>
-      <w:pPr>
-        <w:pStyle w:val="ListParagraph"/>
-        <w:numPr>
-          <w:ilvl w:val="0"/>
-          <w:numId w:val="2"/>
-        </w:numPr>
-      </w:pPr>
-      <w:r>
-        <w:t>Fix object layering (lower objects appear on top)</w:t>
-      </w:r>
     </w:p>
     <w:sectPr>
       <w:pgSz w:w="11906" w:h="16838"/>

</xml_diff>

<commit_message>
Loading from xml works
</commit_message>
<xml_diff>
--- a/CPPCoursework2020-v101/Notes & Design/Requirements.docx
+++ b/CPPCoursework2020-v101/Notes & Design/Requirements.docx
@@ -96,12 +96,12 @@
           <w:numId w:val="1"/>
         </w:numPr>
         <w:rPr>
-          <w:color w:val="ED7D31" w:themeColor="accent2"/>
-        </w:rPr>
-      </w:pPr>
-      <w:r>
-        <w:rPr>
-          <w:color w:val="ED7D31" w:themeColor="accent2"/>
+          <w:color w:val="70AD47" w:themeColor="accent6"/>
+        </w:rPr>
+      </w:pPr>
+      <w:r>
+        <w:rPr>
+          <w:color w:val="70AD47" w:themeColor="accent6"/>
         </w:rPr>
         <w:t>Add states to your program (0 to 2 marks)</w:t>
       </w:r>
@@ -162,7 +162,7 @@
     </w:p>
     <w:p>
       <w:r>
-        <w:t>2</w:t>
+        <w:t>3</w:t>
       </w:r>
       <w:r>
         <w:t>/8 marks</w:t>

</xml_diff>

<commit_message>
Added template to save write
</commit_message>
<xml_diff>
--- a/CPPCoursework2020-v101/Notes & Design/Requirements.docx
+++ b/CPPCoursework2020-v101/Notes & Design/Requirements.docx
@@ -119,7 +119,7 @@
       </w:pPr>
       <w:r>
         <w:rPr>
-          <w:color w:val="FF0000"/>
+          <w:color w:val="ED7D31" w:themeColor="accent2"/>
         </w:rPr>
         <w:t>Save and load some non-trivial data (0 to 3 marks).</w:t>
       </w:r>
@@ -162,7 +162,7 @@
     </w:p>
     <w:p>
       <w:r>
-        <w:t>3</w:t>
+        <w:t>5</w:t>
       </w:r>
       <w:r>
         <w:t>/8 marks</w:t>
@@ -325,25 +325,25 @@
     <w:p>
       <w:pPr>
         <w:rPr>
+          <w:color w:val="70AD47" w:themeColor="accent6"/>
+        </w:rPr>
+      </w:pPr>
+      <w:r>
+        <w:rPr>
+          <w:color w:val="70AD47" w:themeColor="accent6"/>
+        </w:rPr>
+        <w:t>J. Show your understanding of templates and/or operator overloading (1 mark)</w:t>
+      </w:r>
+    </w:p>
+    <w:p>
+      <w:pPr>
+        <w:rPr>
           <w:color w:val="FF0000"/>
         </w:rPr>
       </w:pPr>
       <w:r>
         <w:rPr>
           <w:color w:val="FF0000"/>
-        </w:rPr>
-        <w:t>J. Show your understanding of templates and/or operator overloading (1 mark)</w:t>
-      </w:r>
-    </w:p>
-    <w:p>
-      <w:pPr>
-        <w:rPr>
-          <w:color w:val="70AD47" w:themeColor="accent6"/>
-        </w:rPr>
-      </w:pPr>
-      <w:r>
-        <w:rPr>
-          <w:color w:val="70AD47" w:themeColor="accent6"/>
         </w:rPr>
         <w:t>K. Use your own smart pointers appropriately (1 mark)</w:t>
       </w:r>

</xml_diff>

<commit_message>
added skill allocation buttons
</commit_message>
<xml_diff>
--- a/CPPCoursework2020-v101/Notes & Design/Requirements.docx
+++ b/CPPCoursework2020-v101/Notes & Design/Requirements.docx
@@ -114,7 +114,7 @@
           <w:numId w:val="1"/>
         </w:numPr>
         <w:rPr>
-          <w:color w:val="FF0000"/>
+          <w:color w:val="ED7D31" w:themeColor="accent2"/>
         </w:rPr>
       </w:pPr>
       <w:r>
@@ -233,6 +233,111 @@
     <w:p>
       <w:pPr>
         <w:rPr>
+          <w:color w:val="70AD47" w:themeColor="accent6"/>
+        </w:rPr>
+      </w:pPr>
+      <w:r>
+        <w:rPr>
+          <w:color w:val="70AD47" w:themeColor="accent6"/>
+        </w:rPr>
+        <w:t>D. Creating new displayable objects during the game (1 mark)</w:t>
+      </w:r>
+    </w:p>
+    <w:p>
+      <w:pPr>
+        <w:rPr>
+          <w:color w:val="70AD47" w:themeColor="accent6"/>
+        </w:rPr>
+      </w:pPr>
+      <w:r>
+        <w:rPr>
+          <w:color w:val="70AD47" w:themeColor="accent6"/>
+        </w:rPr>
+        <w:t>E. Allow user to enter text which appears on the graphical display (1 mark)</w:t>
+      </w:r>
+    </w:p>
+    <w:p>
+      <w:pPr>
+        <w:rPr>
+          <w:color w:val="70AD47" w:themeColor="accent6"/>
+        </w:rPr>
+      </w:pPr>
+      <w:r>
+        <w:rPr>
+          <w:color w:val="70AD47" w:themeColor="accent6"/>
+        </w:rPr>
+        <w:t>F. Complex intelligence on an automated moving object (1 or 2 marks)</w:t>
+      </w:r>
+    </w:p>
+    <w:p>
+      <w:pPr>
+        <w:rPr>
+          <w:color w:val="808080" w:themeColor="background1" w:themeShade="80"/>
+        </w:rPr>
+      </w:pPr>
+      <w:r>
+        <w:rPr>
+          <w:color w:val="808080" w:themeColor="background1" w:themeShade="80"/>
+        </w:rPr>
+        <w:t>G. Non-trivial pixel-perfect collision detection (1 mark)</w:t>
+      </w:r>
+    </w:p>
+    <w:p>
+      <w:pPr>
+        <w:rPr>
+          <w:color w:val="70AD47" w:themeColor="accent6"/>
+        </w:rPr>
+      </w:pPr>
+      <w:r>
+        <w:rPr>
+          <w:color w:val="70AD47" w:themeColor="accent6"/>
+        </w:rPr>
+        <w:t xml:space="preserve">H. Image rotation/manipulation using the </w:t>
+      </w:r>
+      <w:proofErr w:type="spellStart"/>
+      <w:r>
+        <w:rPr>
+          <w:color w:val="70AD47" w:themeColor="accent6"/>
+        </w:rPr>
+        <w:t>CoordinateMapping</w:t>
+      </w:r>
+      <w:proofErr w:type="spellEnd"/>
+      <w:r>
+        <w:rPr>
+          <w:color w:val="70AD47" w:themeColor="accent6"/>
+        </w:rPr>
+        <w:t xml:space="preserve"> object (1 mark)</w:t>
+      </w:r>
+    </w:p>
+    <w:p>
+      <w:pPr>
+        <w:rPr>
+          <w:color w:val="70AD47" w:themeColor="accent6"/>
+        </w:rPr>
+      </w:pPr>
+      <w:r>
+        <w:rPr>
+          <w:color w:val="70AD47" w:themeColor="accent6"/>
+        </w:rPr>
+        <w:t>I. Integrate sound using SDL (1 mark)</w:t>
+      </w:r>
+    </w:p>
+    <w:p>
+      <w:pPr>
+        <w:rPr>
+          <w:color w:val="70AD47" w:themeColor="accent6"/>
+        </w:rPr>
+      </w:pPr>
+      <w:r>
+        <w:rPr>
+          <w:color w:val="70AD47" w:themeColor="accent6"/>
+        </w:rPr>
+        <w:t>J. Show your understanding of templates and/or operator overloading (1 mark)</w:t>
+      </w:r>
+    </w:p>
+    <w:p>
+      <w:pPr>
+        <w:rPr>
           <w:color w:val="FF0000"/>
         </w:rPr>
       </w:pPr>
@@ -240,99 +345,7 @@
         <w:rPr>
           <w:color w:val="FF0000"/>
         </w:rPr>
-        <w:t>D. Creating new displayable objects during the game (1 mark)</w:t>
-      </w:r>
-    </w:p>
-    <w:p>
-      <w:pPr>
-        <w:rPr>
-          <w:color w:val="70AD47" w:themeColor="accent6"/>
-        </w:rPr>
-      </w:pPr>
-      <w:r>
-        <w:rPr>
-          <w:color w:val="70AD47" w:themeColor="accent6"/>
-        </w:rPr>
-        <w:t>E. Allow user to enter text which appears on the graphical display (1 mark)</w:t>
-      </w:r>
-    </w:p>
-    <w:p>
-      <w:pPr>
-        <w:rPr>
-          <w:color w:val="ED7D31" w:themeColor="accent2"/>
-        </w:rPr>
-      </w:pPr>
-      <w:r>
-        <w:rPr>
-          <w:color w:val="ED7D31" w:themeColor="accent2"/>
-        </w:rPr>
-        <w:t>F. Complex intelligence on an automated moving object (1 or 2 marks)</w:t>
-      </w:r>
-    </w:p>
-    <w:p>
-      <w:pPr>
-        <w:rPr>
-          <w:color w:val="808080" w:themeColor="background1" w:themeShade="80"/>
-        </w:rPr>
-      </w:pPr>
-      <w:r>
-        <w:rPr>
-          <w:color w:val="808080" w:themeColor="background1" w:themeShade="80"/>
-        </w:rPr>
-        <w:t>G. Non-trivial pixel-perfect collision detection (1 mark)</w:t>
-      </w:r>
-    </w:p>
-    <w:p>
-      <w:pPr>
-        <w:rPr>
-          <w:color w:val="70AD47" w:themeColor="accent6"/>
-        </w:rPr>
-      </w:pPr>
-      <w:r>
-        <w:rPr>
-          <w:color w:val="70AD47" w:themeColor="accent6"/>
-        </w:rPr>
-        <w:t xml:space="preserve">H. Image rotation/manipulation using the </w:t>
-      </w:r>
-      <w:proofErr w:type="spellStart"/>
-      <w:r>
-        <w:rPr>
-          <w:color w:val="70AD47" w:themeColor="accent6"/>
-        </w:rPr>
-        <w:t>CoordinateMapping</w:t>
-      </w:r>
-      <w:proofErr w:type="spellEnd"/>
-      <w:r>
-        <w:rPr>
-          <w:color w:val="70AD47" w:themeColor="accent6"/>
-        </w:rPr>
-        <w:t xml:space="preserve"> object (1 mark)</w:t>
-      </w:r>
-    </w:p>
-    <w:p>
-      <w:pPr>
-        <w:rPr>
-          <w:color w:val="70AD47" w:themeColor="accent6"/>
-        </w:rPr>
-      </w:pPr>
-      <w:r>
-        <w:rPr>
-          <w:color w:val="70AD47" w:themeColor="accent6"/>
-        </w:rPr>
-        <w:t>I. Integrate sound using SDL (1 mark)</w:t>
-      </w:r>
-    </w:p>
-    <w:p>
-      <w:pPr>
-        <w:rPr>
-          <w:color w:val="70AD47" w:themeColor="accent6"/>
-        </w:rPr>
-      </w:pPr>
-      <w:r>
-        <w:rPr>
-          <w:color w:val="70AD47" w:themeColor="accent6"/>
-        </w:rPr>
-        <w:t>J. Show your understanding of templates and/or operator overloading (1 mark)</w:t>
+        <w:t>K. Use your own smart pointers appropriately (1 mark)</w:t>
       </w:r>
     </w:p>
     <w:p>
@@ -345,25 +358,12 @@
         <w:rPr>
           <w:color w:val="FF0000"/>
         </w:rPr>
-        <w:t>K. Use your own smart pointers appropriately (1 mark)</w:t>
-      </w:r>
-    </w:p>
-    <w:p>
-      <w:pPr>
-        <w:rPr>
-          <w:color w:val="FF0000"/>
-        </w:rPr>
-      </w:pPr>
-      <w:r>
-        <w:rPr>
-          <w:color w:val="FF0000"/>
-        </w:rPr>
         <w:t>L. Sellable quality (1 mark)</w:t>
       </w:r>
     </w:p>
     <w:p>
       <w:r>
-        <w:t>8</w:t>
+        <w:t>10</w:t>
       </w:r>
       <w:r>
         <w:t>/12</w:t>
@@ -449,38 +449,6 @@
       <w:r>
         <w:t xml:space="preserve"> creating objects on load)</w:t>
       </w:r>
-    </w:p>
-    <w:p>
-      <w:pPr>
-        <w:pStyle w:val="ListParagraph"/>
-        <w:numPr>
-          <w:ilvl w:val="0"/>
-          <w:numId w:val="2"/>
-        </w:numPr>
-      </w:pPr>
-      <w:r>
-        <w:t xml:space="preserve">F. </w:t>
-      </w:r>
-      <w:r>
-        <w:t>Add pathfinding to enemies</w:t>
-      </w:r>
-    </w:p>
-    <w:p>
-      <w:pPr>
-        <w:pStyle w:val="ListParagraph"/>
-        <w:numPr>
-          <w:ilvl w:val="0"/>
-          <w:numId w:val="2"/>
-        </w:numPr>
-      </w:pPr>
-      <w:r>
-        <w:t xml:space="preserve">E. Add name input on </w:t>
-      </w:r>
-      <w:proofErr w:type="spellStart"/>
-      <w:r>
-        <w:t>startup</w:t>
-      </w:r>
-      <w:proofErr w:type="spellEnd"/>
     </w:p>
     <w:sectPr>
       <w:pgSz w:w="11906" w:h="16838"/>

</xml_diff>

<commit_message>
added attack state, with damage being dealt at the end of the animation
</commit_message>
<xml_diff>
--- a/CPPCoursework2020-v101/Notes & Design/Requirements.docx
+++ b/CPPCoursework2020-v101/Notes & Design/Requirements.docx
@@ -137,7 +137,7 @@
       </w:pPr>
       <w:r>
         <w:rPr>
-          <w:color w:val="FF0000"/>
+          <w:color w:val="70AD47" w:themeColor="accent6"/>
         </w:rPr>
         <w:t>Interesting and impressive automated objects (0-1 mark)</w:t>
       </w:r>
@@ -162,7 +162,7 @@
     </w:p>
     <w:p>
       <w:r>
-        <w:t>5</w:t>
+        <w:t>6</w:t>
       </w:r>
       <w:r>
         <w:t>/8 marks</w:t>
@@ -187,21 +187,7 @@
         <w:rPr>
           <w:color w:val="70AD47" w:themeColor="accent6"/>
         </w:rPr>
-        <w:t xml:space="preserve">A: Correctly implement scrolling and zooming using the framework’s </w:t>
-      </w:r>
-      <w:proofErr w:type="spellStart"/>
-      <w:r>
-        <w:rPr>
-          <w:color w:val="70AD47" w:themeColor="accent6"/>
-        </w:rPr>
-        <w:t>FilterPoints</w:t>
-      </w:r>
-      <w:proofErr w:type="spellEnd"/>
-      <w:r>
-        <w:rPr>
-          <w:color w:val="70AD47" w:themeColor="accent6"/>
-        </w:rPr>
-        <w:t xml:space="preserve"> class (1 mark)</w:t>
+        <w:t>A: Correctly implement scrolling and zooming using the framework’s FilterPoints class (1 mark)</w:t>
       </w:r>
     </w:p>
     <w:p>
@@ -292,21 +278,7 @@
         <w:rPr>
           <w:color w:val="70AD47" w:themeColor="accent6"/>
         </w:rPr>
-        <w:t xml:space="preserve">H. Image rotation/manipulation using the </w:t>
-      </w:r>
-      <w:proofErr w:type="spellStart"/>
-      <w:r>
-        <w:rPr>
-          <w:color w:val="70AD47" w:themeColor="accent6"/>
-        </w:rPr>
-        <w:t>CoordinateMapping</w:t>
-      </w:r>
-      <w:proofErr w:type="spellEnd"/>
-      <w:r>
-        <w:rPr>
-          <w:color w:val="70AD47" w:themeColor="accent6"/>
-        </w:rPr>
-        <w:t xml:space="preserve"> object (1 mark)</w:t>
+        <w:t>H. Image rotation/manipulation using the CoordinateMapping object (1 mark)</w:t>
       </w:r>
     </w:p>
     <w:p>
@@ -338,6 +310,19 @@
     <w:p>
       <w:pPr>
         <w:rPr>
+          <w:color w:val="70AD47" w:themeColor="accent6"/>
+        </w:rPr>
+      </w:pPr>
+      <w:r>
+        <w:rPr>
+          <w:color w:val="70AD47" w:themeColor="accent6"/>
+        </w:rPr>
+        <w:t>K. Use your own smart pointers appropriately (1 mark)</w:t>
+      </w:r>
+    </w:p>
+    <w:p>
+      <w:pPr>
+        <w:rPr>
           <w:color w:val="FF0000"/>
         </w:rPr>
       </w:pPr>
@@ -345,25 +330,15 @@
         <w:rPr>
           <w:color w:val="FF0000"/>
         </w:rPr>
-        <w:t>K. Use your own smart pointers appropriately (1 mark)</w:t>
-      </w:r>
-    </w:p>
-    <w:p>
-      <w:pPr>
-        <w:rPr>
-          <w:color w:val="FF0000"/>
-        </w:rPr>
-      </w:pPr>
-      <w:r>
-        <w:rPr>
-          <w:color w:val="FF0000"/>
-        </w:rPr>
         <w:t>L. Sellable quality (1 mark)</w:t>
       </w:r>
     </w:p>
     <w:p>
       <w:r>
-        <w:t>10</w:t>
+        <w:t>1</w:t>
+      </w:r>
+      <w:r>
+        <w:t>1</w:t>
       </w:r>
       <w:r>
         <w:t>/12</w:t>

</xml_diff>

<commit_message>
more work on floor gen. loading now crashes tho :(
</commit_message>
<xml_diff>
--- a/CPPCoursework2020-v101/Notes & Design/Requirements.docx
+++ b/CPPCoursework2020-v101/Notes & Design/Requirements.docx
@@ -378,21 +378,6 @@
       </w:r>
       <w:r>
         <w:t>like a pressure plate that triggers a door animation</w:t>
-      </w:r>
-    </w:p>
-    <w:p>
-      <w:pPr>
-        <w:pStyle w:val="ListParagraph"/>
-        <w:numPr>
-          <w:ilvl w:val="0"/>
-          <w:numId w:val="2"/>
-        </w:numPr>
-      </w:pPr>
-      <w:r>
-        <w:t xml:space="preserve">H. </w:t>
-      </w:r>
-      <w:r>
-        <w:t>Add projectiles that rotate to face their target</w:t>
       </w:r>
     </w:p>
     <w:p>

</xml_diff>